<commit_message>
(Adding some css files)
</commit_message>
<xml_diff>
--- a/POC_WebContent_AutoUpdateProcess.docx
+++ b/POC_WebContent_AutoUpdateProcess.docx
@@ -17,6 +17,14 @@
           <w:szCs w:val="18"/>
         </w:rPr>
         <w:t>POC evaluation steps</w:t>
+      </w:r>
+      <w:r>
+        <w:rPr>
+          <w:rFonts w:ascii="Verdana" w:hAnsi="Verdana"/>
+          <w:sz w:val="18"/>
+          <w:szCs w:val="18"/>
+        </w:rPr>
+        <w:t>: Jenkins Auto Deployment to web server.</w:t>
       </w:r>
     </w:p>
     <w:p>
@@ -173,17 +181,7 @@
           <w:sz w:val="18"/>
           <w:szCs w:val="18"/>
         </w:rPr>
-        <w:t xml:space="preserve"> file </w:t>
-      </w:r>
-      <w:bookmarkStart w:id="0" w:name="_GoBack"/>
-      <w:bookmarkEnd w:id="0"/>
-      <w:r>
-        <w:rPr>
-          <w:rFonts w:ascii="Verdana" w:hAnsi="Verdana"/>
-          <w:sz w:val="18"/>
-          <w:szCs w:val="18"/>
-        </w:rPr>
-        <w:t>etc on editors by web dev.</w:t>
+        <w:t xml:space="preserve"> file etc on editors by web dev.</w:t>
       </w:r>
     </w:p>
     <w:p>
@@ -238,6 +236,33 @@
     </w:p>
     <w:p>
       <w:pPr>
+        <w:rPr>
+          <w:rFonts w:ascii="Verdana" w:hAnsi="Verdana"/>
+          <w:sz w:val="18"/>
+          <w:szCs w:val="18"/>
+        </w:rPr>
+      </w:pPr>
+    </w:p>
+    <w:p>
+      <w:pPr>
+        <w:rPr>
+          <w:rFonts w:ascii="Verdana" w:hAnsi="Verdana"/>
+          <w:sz w:val="18"/>
+          <w:szCs w:val="18"/>
+        </w:rPr>
+      </w:pPr>
+    </w:p>
+    <w:p>
+      <w:pPr>
+        <w:rPr>
+          <w:rFonts w:ascii="Verdana" w:hAnsi="Verdana"/>
+          <w:sz w:val="18"/>
+          <w:szCs w:val="18"/>
+        </w:rPr>
+      </w:pPr>
+    </w:p>
+    <w:p>
+      <w:pPr>
         <w:pStyle w:val="ListParagraph"/>
         <w:numPr>
           <w:ilvl w:val="0"/>
@@ -249,6 +274,541 @@
           <w:szCs w:val="18"/>
         </w:rPr>
       </w:pPr>
+      <w:r>
+        <w:rPr>
+          <w:rFonts w:ascii="Verdana" w:hAnsi="Verdana"/>
+          <w:sz w:val="18"/>
+          <w:szCs w:val="18"/>
+        </w:rPr>
+        <w:lastRenderedPageBreak/>
+        <w:t xml:space="preserve">Commit the change to the </w:t>
+      </w:r>
+      <w:proofErr w:type="spellStart"/>
+      <w:r>
+        <w:rPr>
+          <w:rFonts w:ascii="Verdana" w:hAnsi="Verdana"/>
+          <w:sz w:val="18"/>
+          <w:szCs w:val="18"/>
+        </w:rPr>
+        <w:t>git</w:t>
+      </w:r>
+      <w:proofErr w:type="spellEnd"/>
+      <w:r>
+        <w:rPr>
+          <w:rFonts w:ascii="Verdana" w:hAnsi="Verdana"/>
+          <w:sz w:val="18"/>
+          <w:szCs w:val="18"/>
+        </w:rPr>
+        <w:t xml:space="preserve"> repo assigned to the project</w:t>
+      </w:r>
+    </w:p>
+    <w:p>
+      <w:pPr>
+        <w:rPr>
+          <w:rFonts w:ascii="Verdana" w:hAnsi="Verdana"/>
+          <w:sz w:val="18"/>
+          <w:szCs w:val="18"/>
+        </w:rPr>
+      </w:pPr>
+      <w:r>
+        <w:rPr>
+          <w:noProof/>
+        </w:rPr>
+        <w:drawing>
+          <wp:inline distT="0" distB="0" distL="0" distR="0" wp14:anchorId="5A17A4AA" wp14:editId="3B160532">
+            <wp:extent cx="5943600" cy="2405380"/>
+            <wp:effectExtent l="0" t="0" r="0" b="0"/>
+            <wp:docPr id="6" name="Picture 6"/>
+            <wp:cNvGraphicFramePr>
+              <a:graphicFrameLocks xmlns:a="http://schemas.openxmlformats.org/drawingml/2006/main" noChangeAspect="1"/>
+            </wp:cNvGraphicFramePr>
+            <a:graphic xmlns:a="http://schemas.openxmlformats.org/drawingml/2006/main">
+              <a:graphicData uri="http://schemas.openxmlformats.org/drawingml/2006/picture">
+                <pic:pic xmlns:pic="http://schemas.openxmlformats.org/drawingml/2006/picture">
+                  <pic:nvPicPr>
+                    <pic:cNvPr id="1" name=""/>
+                    <pic:cNvPicPr/>
+                  </pic:nvPicPr>
+                  <pic:blipFill>
+                    <a:blip r:embed="rId7"/>
+                    <a:stretch>
+                      <a:fillRect/>
+                    </a:stretch>
+                  </pic:blipFill>
+                  <pic:spPr>
+                    <a:xfrm>
+                      <a:off x="0" y="0"/>
+                      <a:ext cx="5943600" cy="2405380"/>
+                    </a:xfrm>
+                    <a:prstGeom prst="rect">
+                      <a:avLst/>
+                    </a:prstGeom>
+                  </pic:spPr>
+                </pic:pic>
+              </a:graphicData>
+            </a:graphic>
+          </wp:inline>
+        </w:drawing>
+      </w:r>
+    </w:p>
+    <w:p>
+      <w:pPr>
+        <w:pStyle w:val="ListParagraph"/>
+        <w:numPr>
+          <w:ilvl w:val="0"/>
+          <w:numId w:val="1"/>
+        </w:numPr>
+        <w:rPr>
+          <w:rFonts w:ascii="Verdana" w:hAnsi="Verdana"/>
+          <w:sz w:val="18"/>
+          <w:szCs w:val="18"/>
+        </w:rPr>
+      </w:pPr>
+      <w:r>
+        <w:rPr>
+          <w:rFonts w:ascii="Verdana" w:hAnsi="Verdana"/>
+          <w:sz w:val="18"/>
+          <w:szCs w:val="18"/>
+        </w:rPr>
+        <w:t>Jenkins site activity will display the job auto configured to deploy the content from repo to the web server (NGINX).</w:t>
+      </w:r>
+      <w:r>
+        <w:rPr>
+          <w:rFonts w:ascii="Verdana" w:hAnsi="Verdana"/>
+          <w:sz w:val="18"/>
+          <w:szCs w:val="18"/>
+        </w:rPr>
+        <w:t xml:space="preserve"> Jenkins Pipeline Job below is test-ftp – shows it auto processed within a few </w:t>
+      </w:r>
+      <w:proofErr w:type="spellStart"/>
+      <w:r>
+        <w:rPr>
+          <w:rFonts w:ascii="Verdana" w:hAnsi="Verdana"/>
+          <w:sz w:val="18"/>
+          <w:szCs w:val="18"/>
+        </w:rPr>
+        <w:t>mins</w:t>
+      </w:r>
+      <w:proofErr w:type="spellEnd"/>
+      <w:r>
+        <w:rPr>
+          <w:rFonts w:ascii="Verdana" w:hAnsi="Verdana"/>
+          <w:sz w:val="18"/>
+          <w:szCs w:val="18"/>
+        </w:rPr>
+        <w:t xml:space="preserve"> of the commit to repo above.</w:t>
+      </w:r>
+    </w:p>
+    <w:p>
+      <w:pPr>
+        <w:rPr>
+          <w:rFonts w:ascii="Verdana" w:hAnsi="Verdana"/>
+          <w:sz w:val="18"/>
+          <w:szCs w:val="18"/>
+        </w:rPr>
+      </w:pPr>
+      <w:r>
+        <w:rPr>
+          <w:noProof/>
+        </w:rPr>
+        <w:drawing>
+          <wp:inline distT="0" distB="0" distL="0" distR="0" wp14:anchorId="760E929D" wp14:editId="52E31B48">
+            <wp:extent cx="5943600" cy="2560955"/>
+            <wp:effectExtent l="0" t="0" r="0" b="0"/>
+            <wp:docPr id="7" name="Picture 7"/>
+            <wp:cNvGraphicFramePr>
+              <a:graphicFrameLocks xmlns:a="http://schemas.openxmlformats.org/drawingml/2006/main" noChangeAspect="1"/>
+            </wp:cNvGraphicFramePr>
+            <a:graphic xmlns:a="http://schemas.openxmlformats.org/drawingml/2006/main">
+              <a:graphicData uri="http://schemas.openxmlformats.org/drawingml/2006/picture">
+                <pic:pic xmlns:pic="http://schemas.openxmlformats.org/drawingml/2006/picture">
+                  <pic:nvPicPr>
+                    <pic:cNvPr id="1" name=""/>
+                    <pic:cNvPicPr/>
+                  </pic:nvPicPr>
+                  <pic:blipFill>
+                    <a:blip r:embed="rId8"/>
+                    <a:stretch>
+                      <a:fillRect/>
+                    </a:stretch>
+                  </pic:blipFill>
+                  <pic:spPr>
+                    <a:xfrm>
+                      <a:off x="0" y="0"/>
+                      <a:ext cx="5943600" cy="2560955"/>
+                    </a:xfrm>
+                    <a:prstGeom prst="rect">
+                      <a:avLst/>
+                    </a:prstGeom>
+                  </pic:spPr>
+                </pic:pic>
+              </a:graphicData>
+            </a:graphic>
+          </wp:inline>
+        </w:drawing>
+      </w:r>
+    </w:p>
+    <w:p>
+      <w:pPr>
+        <w:rPr>
+          <w:rFonts w:ascii="Verdana" w:hAnsi="Verdana"/>
+          <w:sz w:val="18"/>
+          <w:szCs w:val="18"/>
+        </w:rPr>
+      </w:pPr>
+    </w:p>
+    <w:p>
+      <w:pPr>
+        <w:rPr>
+          <w:rFonts w:ascii="Verdana" w:hAnsi="Verdana"/>
+          <w:sz w:val="18"/>
+          <w:szCs w:val="18"/>
+        </w:rPr>
+      </w:pPr>
+    </w:p>
+    <w:p>
+      <w:pPr>
+        <w:rPr>
+          <w:rFonts w:ascii="Verdana" w:hAnsi="Verdana"/>
+          <w:sz w:val="18"/>
+          <w:szCs w:val="18"/>
+        </w:rPr>
+      </w:pPr>
+    </w:p>
+    <w:p>
+      <w:pPr>
+        <w:rPr>
+          <w:rFonts w:ascii="Verdana" w:hAnsi="Verdana"/>
+          <w:sz w:val="18"/>
+          <w:szCs w:val="18"/>
+        </w:rPr>
+      </w:pPr>
+    </w:p>
+    <w:p>
+      <w:pPr>
+        <w:rPr>
+          <w:rFonts w:ascii="Verdana" w:hAnsi="Verdana"/>
+          <w:sz w:val="18"/>
+          <w:szCs w:val="18"/>
+        </w:rPr>
+      </w:pPr>
+    </w:p>
+    <w:p>
+      <w:pPr>
+        <w:rPr>
+          <w:rFonts w:ascii="Verdana" w:hAnsi="Verdana"/>
+          <w:sz w:val="18"/>
+          <w:szCs w:val="18"/>
+        </w:rPr>
+      </w:pPr>
+    </w:p>
+    <w:p>
+      <w:pPr>
+        <w:rPr>
+          <w:rFonts w:ascii="Verdana" w:hAnsi="Verdana"/>
+          <w:sz w:val="18"/>
+          <w:szCs w:val="18"/>
+        </w:rPr>
+      </w:pPr>
+    </w:p>
+    <w:p>
+      <w:pPr>
+        <w:rPr>
+          <w:rFonts w:ascii="Verdana" w:hAnsi="Verdana"/>
+          <w:sz w:val="18"/>
+          <w:szCs w:val="18"/>
+        </w:rPr>
+      </w:pPr>
+    </w:p>
+    <w:p>
+      <w:pPr>
+        <w:pStyle w:val="ListParagraph"/>
+        <w:numPr>
+          <w:ilvl w:val="0"/>
+          <w:numId w:val="3"/>
+        </w:numPr>
+        <w:rPr>
+          <w:rFonts w:ascii="Verdana" w:hAnsi="Verdana"/>
+          <w:sz w:val="18"/>
+          <w:szCs w:val="18"/>
+        </w:rPr>
+      </w:pPr>
+      <w:r>
+        <w:rPr>
+          <w:rFonts w:ascii="Verdana" w:hAnsi="Verdana"/>
+          <w:sz w:val="18"/>
+          <w:szCs w:val="18"/>
+        </w:rPr>
+        <w:lastRenderedPageBreak/>
+        <w:t xml:space="preserve">Some info on the Jenkins build and </w:t>
+      </w:r>
+      <w:proofErr w:type="gramStart"/>
+      <w:r>
+        <w:rPr>
+          <w:rFonts w:ascii="Verdana" w:hAnsi="Verdana"/>
+          <w:sz w:val="18"/>
+          <w:szCs w:val="18"/>
+        </w:rPr>
+        <w:t>process :</w:t>
+      </w:r>
+      <w:proofErr w:type="gramEnd"/>
+      <w:r>
+        <w:rPr>
+          <w:rFonts w:ascii="Verdana" w:hAnsi="Verdana"/>
+          <w:sz w:val="18"/>
+          <w:szCs w:val="18"/>
+        </w:rPr>
+        <w:t xml:space="preserve"> shows the commit message from the repo, and changes summary.</w:t>
+      </w:r>
+    </w:p>
+    <w:p>
+      <w:pPr>
+        <w:rPr>
+          <w:rFonts w:ascii="Verdana" w:hAnsi="Verdana"/>
+          <w:sz w:val="18"/>
+          <w:szCs w:val="18"/>
+        </w:rPr>
+      </w:pPr>
+      <w:r>
+        <w:rPr>
+          <w:noProof/>
+        </w:rPr>
+        <w:drawing>
+          <wp:inline distT="0" distB="0" distL="0" distR="0" wp14:anchorId="22CC97B9" wp14:editId="1B11ECC5">
+            <wp:extent cx="5943600" cy="2738755"/>
+            <wp:effectExtent l="0" t="0" r="0" b="4445"/>
+            <wp:docPr id="4" name="Picture 4"/>
+            <wp:cNvGraphicFramePr>
+              <a:graphicFrameLocks xmlns:a="http://schemas.openxmlformats.org/drawingml/2006/main" noChangeAspect="1"/>
+            </wp:cNvGraphicFramePr>
+            <a:graphic xmlns:a="http://schemas.openxmlformats.org/drawingml/2006/main">
+              <a:graphicData uri="http://schemas.openxmlformats.org/drawingml/2006/picture">
+                <pic:pic xmlns:pic="http://schemas.openxmlformats.org/drawingml/2006/picture">
+                  <pic:nvPicPr>
+                    <pic:cNvPr id="1" name=""/>
+                    <pic:cNvPicPr/>
+                  </pic:nvPicPr>
+                  <pic:blipFill>
+                    <a:blip r:embed="rId9"/>
+                    <a:stretch>
+                      <a:fillRect/>
+                    </a:stretch>
+                  </pic:blipFill>
+                  <pic:spPr>
+                    <a:xfrm>
+                      <a:off x="0" y="0"/>
+                      <a:ext cx="5943600" cy="2738755"/>
+                    </a:xfrm>
+                    <a:prstGeom prst="rect">
+                      <a:avLst/>
+                    </a:prstGeom>
+                  </pic:spPr>
+                </pic:pic>
+              </a:graphicData>
+            </a:graphic>
+          </wp:inline>
+        </w:drawing>
+      </w:r>
+    </w:p>
+    <w:p>
+      <w:pPr>
+        <w:pStyle w:val="ListParagraph"/>
+        <w:numPr>
+          <w:ilvl w:val="0"/>
+          <w:numId w:val="2"/>
+        </w:numPr>
+        <w:rPr>
+          <w:rFonts w:ascii="Verdana" w:hAnsi="Verdana"/>
+          <w:sz w:val="18"/>
+          <w:szCs w:val="18"/>
+        </w:rPr>
+      </w:pPr>
+      <w:r>
+        <w:rPr>
+          <w:rFonts w:ascii="Verdana" w:hAnsi="Verdana"/>
+          <w:sz w:val="18"/>
+          <w:szCs w:val="18"/>
+        </w:rPr>
+        <w:t>The console output shows the process in detail, showing the update and changes made to the files in the repo which get pushed to the web server node.</w:t>
+      </w:r>
+    </w:p>
+    <w:p>
+      <w:pPr>
+        <w:rPr>
+          <w:rFonts w:ascii="Verdana" w:hAnsi="Verdana"/>
+          <w:sz w:val="18"/>
+          <w:szCs w:val="18"/>
+        </w:rPr>
+      </w:pPr>
+    </w:p>
+    <w:p>
+      <w:pPr>
+        <w:rPr>
+          <w:rFonts w:ascii="Verdana" w:hAnsi="Verdana"/>
+          <w:sz w:val="18"/>
+          <w:szCs w:val="18"/>
+        </w:rPr>
+      </w:pPr>
+      <w:r>
+        <w:rPr>
+          <w:noProof/>
+        </w:rPr>
+        <w:drawing>
+          <wp:inline distT="0" distB="0" distL="0" distR="0" wp14:anchorId="38300550" wp14:editId="7E4F209A">
+            <wp:extent cx="5943600" cy="3037840"/>
+            <wp:effectExtent l="0" t="0" r="0" b="0"/>
+            <wp:docPr id="5" name="Picture 5"/>
+            <wp:cNvGraphicFramePr>
+              <a:graphicFrameLocks xmlns:a="http://schemas.openxmlformats.org/drawingml/2006/main" noChangeAspect="1"/>
+            </wp:cNvGraphicFramePr>
+            <a:graphic xmlns:a="http://schemas.openxmlformats.org/drawingml/2006/main">
+              <a:graphicData uri="http://schemas.openxmlformats.org/drawingml/2006/picture">
+                <pic:pic xmlns:pic="http://schemas.openxmlformats.org/drawingml/2006/picture">
+                  <pic:nvPicPr>
+                    <pic:cNvPr id="1" name=""/>
+                    <pic:cNvPicPr/>
+                  </pic:nvPicPr>
+                  <pic:blipFill>
+                    <a:blip r:embed="rId10"/>
+                    <a:stretch>
+                      <a:fillRect/>
+                    </a:stretch>
+                  </pic:blipFill>
+                  <pic:spPr>
+                    <a:xfrm>
+                      <a:off x="0" y="0"/>
+                      <a:ext cx="5943600" cy="3037840"/>
+                    </a:xfrm>
+                    <a:prstGeom prst="rect">
+                      <a:avLst/>
+                    </a:prstGeom>
+                  </pic:spPr>
+                </pic:pic>
+              </a:graphicData>
+            </a:graphic>
+          </wp:inline>
+        </w:drawing>
+      </w:r>
+    </w:p>
+    <w:p>
+      <w:pPr>
+        <w:rPr>
+          <w:rFonts w:ascii="Verdana" w:hAnsi="Verdana"/>
+          <w:sz w:val="18"/>
+          <w:szCs w:val="18"/>
+        </w:rPr>
+      </w:pPr>
+    </w:p>
+    <w:p>
+      <w:pPr>
+        <w:rPr>
+          <w:rFonts w:ascii="Verdana" w:hAnsi="Verdana"/>
+          <w:sz w:val="18"/>
+          <w:szCs w:val="18"/>
+        </w:rPr>
+      </w:pPr>
+    </w:p>
+    <w:p>
+      <w:pPr>
+        <w:rPr>
+          <w:rFonts w:ascii="Verdana" w:hAnsi="Verdana"/>
+          <w:sz w:val="18"/>
+          <w:szCs w:val="18"/>
+        </w:rPr>
+      </w:pPr>
+    </w:p>
+    <w:p>
+      <w:pPr>
+        <w:rPr>
+          <w:rFonts w:ascii="Verdana" w:hAnsi="Verdana"/>
+          <w:sz w:val="18"/>
+          <w:szCs w:val="18"/>
+        </w:rPr>
+      </w:pPr>
+    </w:p>
+    <w:p>
+      <w:pPr>
+        <w:rPr>
+          <w:rFonts w:ascii="Verdana" w:hAnsi="Verdana"/>
+          <w:sz w:val="18"/>
+          <w:szCs w:val="18"/>
+        </w:rPr>
+      </w:pPr>
+      <w:bookmarkStart w:id="0" w:name="_GoBack"/>
+      <w:bookmarkEnd w:id="0"/>
+    </w:p>
+    <w:p>
+      <w:pPr>
+        <w:pStyle w:val="ListParagraph"/>
+        <w:numPr>
+          <w:ilvl w:val="0"/>
+          <w:numId w:val="1"/>
+        </w:numPr>
+        <w:rPr>
+          <w:rFonts w:ascii="Verdana" w:hAnsi="Verdana"/>
+          <w:sz w:val="18"/>
+          <w:szCs w:val="18"/>
+        </w:rPr>
+      </w:pPr>
+      <w:r>
+        <w:rPr>
+          <w:rFonts w:ascii="Verdana" w:hAnsi="Verdana"/>
+          <w:sz w:val="18"/>
+          <w:szCs w:val="18"/>
+        </w:rPr>
+        <w:lastRenderedPageBreak/>
+        <w:t>Refresh on the web site will keep the site content updated</w:t>
+      </w:r>
+    </w:p>
+    <w:p>
+      <w:pPr>
+        <w:jc w:val="center"/>
+        <w:rPr>
+          <w:rFonts w:ascii="Verdana" w:hAnsi="Verdana"/>
+          <w:sz w:val="18"/>
+          <w:szCs w:val="18"/>
+        </w:rPr>
+      </w:pPr>
+      <w:r>
+        <w:rPr>
+          <w:noProof/>
+        </w:rPr>
+        <w:drawing>
+          <wp:inline distT="0" distB="0" distL="0" distR="0" wp14:anchorId="1A48583B" wp14:editId="710AC24F">
+            <wp:extent cx="4418251" cy="3289142"/>
+            <wp:effectExtent l="0" t="0" r="1905" b="6985"/>
+            <wp:docPr id="8" name="Picture 8"/>
+            <wp:cNvGraphicFramePr>
+              <a:graphicFrameLocks xmlns:a="http://schemas.openxmlformats.org/drawingml/2006/main" noChangeAspect="1"/>
+            </wp:cNvGraphicFramePr>
+            <a:graphic xmlns:a="http://schemas.openxmlformats.org/drawingml/2006/main">
+              <a:graphicData uri="http://schemas.openxmlformats.org/drawingml/2006/picture">
+                <pic:pic xmlns:pic="http://schemas.openxmlformats.org/drawingml/2006/picture">
+                  <pic:nvPicPr>
+                    <pic:cNvPr id="1" name=""/>
+                    <pic:cNvPicPr/>
+                  </pic:nvPicPr>
+                  <pic:blipFill>
+                    <a:blip r:embed="rId11"/>
+                    <a:stretch>
+                      <a:fillRect/>
+                    </a:stretch>
+                  </pic:blipFill>
+                  <pic:spPr>
+                    <a:xfrm>
+                      <a:off x="0" y="0"/>
+                      <a:ext cx="4432100" cy="3299452"/>
+                    </a:xfrm>
+                    <a:prstGeom prst="rect">
+                      <a:avLst/>
+                    </a:prstGeom>
+                  </pic:spPr>
+                </pic:pic>
+              </a:graphicData>
+            </a:graphic>
+          </wp:inline>
+        </w:drawing>
+      </w:r>
     </w:p>
     <w:sectPr>
       <w:pgSz w:w="12240" w:h="15840"/>
@@ -351,8 +911,240 @@
       </w:pPr>
     </w:lvl>
   </w:abstractNum>
+  <w:abstractNum w:abstractNumId="1" w15:restartNumberingAfterBreak="0">
+    <w:nsid w:val="44CC1052"/>
+    <w:multiLevelType w:val="hybridMultilevel"/>
+    <w:tmpl w:val="9B686BA4"/>
+    <w:lvl w:ilvl="0" w:tplc="04090001">
+      <w:start w:val="1"/>
+      <w:numFmt w:val="bullet"/>
+      <w:lvlText w:val=""/>
+      <w:lvlJc w:val="left"/>
+      <w:pPr>
+        <w:ind w:left="720" w:hanging="360"/>
+      </w:pPr>
+      <w:rPr>
+        <w:rFonts w:ascii="Symbol" w:hAnsi="Symbol" w:hint="default"/>
+      </w:rPr>
+    </w:lvl>
+    <w:lvl w:ilvl="1" w:tplc="04090003" w:tentative="1">
+      <w:start w:val="1"/>
+      <w:numFmt w:val="bullet"/>
+      <w:lvlText w:val="o"/>
+      <w:lvlJc w:val="left"/>
+      <w:pPr>
+        <w:ind w:left="1440" w:hanging="360"/>
+      </w:pPr>
+      <w:rPr>
+        <w:rFonts w:ascii="Courier New" w:hAnsi="Courier New" w:cs="Courier New" w:hint="default"/>
+      </w:rPr>
+    </w:lvl>
+    <w:lvl w:ilvl="2" w:tplc="04090005" w:tentative="1">
+      <w:start w:val="1"/>
+      <w:numFmt w:val="bullet"/>
+      <w:lvlText w:val=""/>
+      <w:lvlJc w:val="left"/>
+      <w:pPr>
+        <w:ind w:left="2160" w:hanging="360"/>
+      </w:pPr>
+      <w:rPr>
+        <w:rFonts w:ascii="Wingdings" w:hAnsi="Wingdings" w:hint="default"/>
+      </w:rPr>
+    </w:lvl>
+    <w:lvl w:ilvl="3" w:tplc="04090001" w:tentative="1">
+      <w:start w:val="1"/>
+      <w:numFmt w:val="bullet"/>
+      <w:lvlText w:val=""/>
+      <w:lvlJc w:val="left"/>
+      <w:pPr>
+        <w:ind w:left="2880" w:hanging="360"/>
+      </w:pPr>
+      <w:rPr>
+        <w:rFonts w:ascii="Symbol" w:hAnsi="Symbol" w:hint="default"/>
+      </w:rPr>
+    </w:lvl>
+    <w:lvl w:ilvl="4" w:tplc="04090003" w:tentative="1">
+      <w:start w:val="1"/>
+      <w:numFmt w:val="bullet"/>
+      <w:lvlText w:val="o"/>
+      <w:lvlJc w:val="left"/>
+      <w:pPr>
+        <w:ind w:left="3600" w:hanging="360"/>
+      </w:pPr>
+      <w:rPr>
+        <w:rFonts w:ascii="Courier New" w:hAnsi="Courier New" w:cs="Courier New" w:hint="default"/>
+      </w:rPr>
+    </w:lvl>
+    <w:lvl w:ilvl="5" w:tplc="04090005" w:tentative="1">
+      <w:start w:val="1"/>
+      <w:numFmt w:val="bullet"/>
+      <w:lvlText w:val=""/>
+      <w:lvlJc w:val="left"/>
+      <w:pPr>
+        <w:ind w:left="4320" w:hanging="360"/>
+      </w:pPr>
+      <w:rPr>
+        <w:rFonts w:ascii="Wingdings" w:hAnsi="Wingdings" w:hint="default"/>
+      </w:rPr>
+    </w:lvl>
+    <w:lvl w:ilvl="6" w:tplc="04090001" w:tentative="1">
+      <w:start w:val="1"/>
+      <w:numFmt w:val="bullet"/>
+      <w:lvlText w:val=""/>
+      <w:lvlJc w:val="left"/>
+      <w:pPr>
+        <w:ind w:left="5040" w:hanging="360"/>
+      </w:pPr>
+      <w:rPr>
+        <w:rFonts w:ascii="Symbol" w:hAnsi="Symbol" w:hint="default"/>
+      </w:rPr>
+    </w:lvl>
+    <w:lvl w:ilvl="7" w:tplc="04090003" w:tentative="1">
+      <w:start w:val="1"/>
+      <w:numFmt w:val="bullet"/>
+      <w:lvlText w:val="o"/>
+      <w:lvlJc w:val="left"/>
+      <w:pPr>
+        <w:ind w:left="5760" w:hanging="360"/>
+      </w:pPr>
+      <w:rPr>
+        <w:rFonts w:ascii="Courier New" w:hAnsi="Courier New" w:cs="Courier New" w:hint="default"/>
+      </w:rPr>
+    </w:lvl>
+    <w:lvl w:ilvl="8" w:tplc="04090005" w:tentative="1">
+      <w:start w:val="1"/>
+      <w:numFmt w:val="bullet"/>
+      <w:lvlText w:val=""/>
+      <w:lvlJc w:val="left"/>
+      <w:pPr>
+        <w:ind w:left="6480" w:hanging="360"/>
+      </w:pPr>
+      <w:rPr>
+        <w:rFonts w:ascii="Wingdings" w:hAnsi="Wingdings" w:hint="default"/>
+      </w:rPr>
+    </w:lvl>
+  </w:abstractNum>
+  <w:abstractNum w:abstractNumId="2" w15:restartNumberingAfterBreak="0">
+    <w:nsid w:val="6A1879EC"/>
+    <w:multiLevelType w:val="hybridMultilevel"/>
+    <w:tmpl w:val="42CE6CEE"/>
+    <w:lvl w:ilvl="0" w:tplc="04090001">
+      <w:start w:val="1"/>
+      <w:numFmt w:val="bullet"/>
+      <w:lvlText w:val=""/>
+      <w:lvlJc w:val="left"/>
+      <w:pPr>
+        <w:ind w:left="720" w:hanging="360"/>
+      </w:pPr>
+      <w:rPr>
+        <w:rFonts w:ascii="Symbol" w:hAnsi="Symbol" w:hint="default"/>
+      </w:rPr>
+    </w:lvl>
+    <w:lvl w:ilvl="1" w:tplc="04090003" w:tentative="1">
+      <w:start w:val="1"/>
+      <w:numFmt w:val="bullet"/>
+      <w:lvlText w:val="o"/>
+      <w:lvlJc w:val="left"/>
+      <w:pPr>
+        <w:ind w:left="1440" w:hanging="360"/>
+      </w:pPr>
+      <w:rPr>
+        <w:rFonts w:ascii="Courier New" w:hAnsi="Courier New" w:cs="Courier New" w:hint="default"/>
+      </w:rPr>
+    </w:lvl>
+    <w:lvl w:ilvl="2" w:tplc="04090005" w:tentative="1">
+      <w:start w:val="1"/>
+      <w:numFmt w:val="bullet"/>
+      <w:lvlText w:val=""/>
+      <w:lvlJc w:val="left"/>
+      <w:pPr>
+        <w:ind w:left="2160" w:hanging="360"/>
+      </w:pPr>
+      <w:rPr>
+        <w:rFonts w:ascii="Wingdings" w:hAnsi="Wingdings" w:hint="default"/>
+      </w:rPr>
+    </w:lvl>
+    <w:lvl w:ilvl="3" w:tplc="04090001" w:tentative="1">
+      <w:start w:val="1"/>
+      <w:numFmt w:val="bullet"/>
+      <w:lvlText w:val=""/>
+      <w:lvlJc w:val="left"/>
+      <w:pPr>
+        <w:ind w:left="2880" w:hanging="360"/>
+      </w:pPr>
+      <w:rPr>
+        <w:rFonts w:ascii="Symbol" w:hAnsi="Symbol" w:hint="default"/>
+      </w:rPr>
+    </w:lvl>
+    <w:lvl w:ilvl="4" w:tplc="04090003" w:tentative="1">
+      <w:start w:val="1"/>
+      <w:numFmt w:val="bullet"/>
+      <w:lvlText w:val="o"/>
+      <w:lvlJc w:val="left"/>
+      <w:pPr>
+        <w:ind w:left="3600" w:hanging="360"/>
+      </w:pPr>
+      <w:rPr>
+        <w:rFonts w:ascii="Courier New" w:hAnsi="Courier New" w:cs="Courier New" w:hint="default"/>
+      </w:rPr>
+    </w:lvl>
+    <w:lvl w:ilvl="5" w:tplc="04090005" w:tentative="1">
+      <w:start w:val="1"/>
+      <w:numFmt w:val="bullet"/>
+      <w:lvlText w:val=""/>
+      <w:lvlJc w:val="left"/>
+      <w:pPr>
+        <w:ind w:left="4320" w:hanging="360"/>
+      </w:pPr>
+      <w:rPr>
+        <w:rFonts w:ascii="Wingdings" w:hAnsi="Wingdings" w:hint="default"/>
+      </w:rPr>
+    </w:lvl>
+    <w:lvl w:ilvl="6" w:tplc="04090001" w:tentative="1">
+      <w:start w:val="1"/>
+      <w:numFmt w:val="bullet"/>
+      <w:lvlText w:val=""/>
+      <w:lvlJc w:val="left"/>
+      <w:pPr>
+        <w:ind w:left="5040" w:hanging="360"/>
+      </w:pPr>
+      <w:rPr>
+        <w:rFonts w:ascii="Symbol" w:hAnsi="Symbol" w:hint="default"/>
+      </w:rPr>
+    </w:lvl>
+    <w:lvl w:ilvl="7" w:tplc="04090003" w:tentative="1">
+      <w:start w:val="1"/>
+      <w:numFmt w:val="bullet"/>
+      <w:lvlText w:val="o"/>
+      <w:lvlJc w:val="left"/>
+      <w:pPr>
+        <w:ind w:left="5760" w:hanging="360"/>
+      </w:pPr>
+      <w:rPr>
+        <w:rFonts w:ascii="Courier New" w:hAnsi="Courier New" w:cs="Courier New" w:hint="default"/>
+      </w:rPr>
+    </w:lvl>
+    <w:lvl w:ilvl="8" w:tplc="04090005" w:tentative="1">
+      <w:start w:val="1"/>
+      <w:numFmt w:val="bullet"/>
+      <w:lvlText w:val=""/>
+      <w:lvlJc w:val="left"/>
+      <w:pPr>
+        <w:ind w:left="6480" w:hanging="360"/>
+      </w:pPr>
+      <w:rPr>
+        <w:rFonts w:ascii="Wingdings" w:hAnsi="Wingdings" w:hint="default"/>
+      </w:rPr>
+    </w:lvl>
+  </w:abstractNum>
   <w:num w:numId="1">
     <w:abstractNumId w:val="0"/>
+  </w:num>
+  <w:num w:numId="2">
+    <w:abstractNumId w:val="1"/>
+  </w:num>
+  <w:num w:numId="3">
+    <w:abstractNumId w:val="2"/>
   </w:num>
 </w:numbering>
 </file>

</xml_diff>